<commit_message>
feat: compleate this script v.1
</commit_message>
<xml_diff>
--- a/template.docx
+++ b/template.docx
@@ -573,7 +573,67 @@
           <w:sz w:val="26"/>
           <w:szCs w:val="26"/>
         </w:rPr>
-        <w:t>09.03.01 Информатика и вычислительная техника, направленность (профиль) образовательной программы «Информатика и вычислительная техника»</w:t>
+        <w:t>{{</w:t>
+      </w:r>
+      <w:r>
+        <w:rPr>
+          <w:rFonts w:eastAsia="Arial Narrow" w:cstheme="minorHAnsi"/>
+          <w:sz w:val="26"/>
+          <w:szCs w:val="26"/>
+          <w:lang w:val="en-US"/>
+        </w:rPr>
+        <w:t>code</w:t>
+      </w:r>
+      <w:bookmarkStart w:id="0" w:name="_GoBack"/>
+      <w:bookmarkEnd w:id="0"/>
+      <w:r>
+        <w:rPr>
+          <w:rFonts w:eastAsia="Arial Narrow" w:cstheme="minorHAnsi"/>
+          <w:sz w:val="26"/>
+          <w:szCs w:val="26"/>
+        </w:rPr>
+        <w:t>}}</w:t>
+      </w:r>
+      <w:r>
+        <w:rPr>
+          <w:rFonts w:eastAsia="Arial Narrow" w:cstheme="minorHAnsi"/>
+          <w:sz w:val="26"/>
+          <w:szCs w:val="26"/>
+        </w:rPr>
+        <w:t xml:space="preserve"> Информатика и вычислительная техника, направленность (профиль) образовательной программы «</w:t>
+      </w:r>
+      <w:r>
+        <w:rPr>
+          <w:rFonts w:eastAsia="Arial Narrow" w:cstheme="minorHAnsi"/>
+          <w:sz w:val="26"/>
+          <w:szCs w:val="26"/>
+        </w:rPr>
+        <w:t>{{</w:t>
+      </w:r>
+      <w:r>
+        <w:rPr>
+          <w:rFonts w:eastAsia="Arial Narrow" w:cstheme="minorHAnsi"/>
+          <w:sz w:val="26"/>
+          <w:szCs w:val="26"/>
+          <w:lang w:val="en-US"/>
+        </w:rPr>
+        <w:t>stream</w:t>
+      </w:r>
+      <w:r>
+        <w:rPr>
+          <w:rFonts w:eastAsia="Arial Narrow" w:cstheme="minorHAnsi"/>
+          <w:sz w:val="26"/>
+          <w:szCs w:val="26"/>
+        </w:rPr>
+        <w:t>}}</w:t>
+      </w:r>
+      <w:r>
+        <w:rPr>
+          <w:rFonts w:eastAsia="Arial Narrow" w:cstheme="minorHAnsi"/>
+          <w:sz w:val="26"/>
+          <w:szCs w:val="26"/>
+        </w:rPr>
+        <w:t>»</w:t>
       </w:r>
       <w:r>
         <w:rPr>
@@ -758,7 +818,6 @@
         </w:rPr>
         <w:t>_</w:t>
       </w:r>
-      <w:proofErr w:type="spellStart"/>
       <w:r>
         <w:rPr>
           <w:rFonts w:eastAsia="Arial Narrow" w:cstheme="minorHAnsi"/>
@@ -769,7 +828,6 @@
         </w:rPr>
         <w:t>och</w:t>
       </w:r>
-      <w:proofErr w:type="spellEnd"/>
       <w:r>
         <w:rPr>
           <w:rFonts w:eastAsia="Arial Narrow" w:cstheme="minorHAnsi"/>
@@ -825,7 +883,6 @@
         </w:rPr>
         <w:t>_</w:t>
       </w:r>
-      <w:proofErr w:type="spellStart"/>
       <w:r>
         <w:rPr>
           <w:rFonts w:eastAsia="Arial Narrow" w:cstheme="minorHAnsi"/>
@@ -836,7 +893,6 @@
         </w:rPr>
         <w:t>och</w:t>
       </w:r>
-      <w:proofErr w:type="spellEnd"/>
       <w:r>
         <w:rPr>
           <w:rFonts w:eastAsia="Arial Narrow" w:cstheme="minorHAnsi"/>
@@ -873,7 +929,6 @@
         </w:rPr>
         <w:t>{{</w:t>
       </w:r>
-      <w:proofErr w:type="spellStart"/>
       <w:r>
         <w:rPr>
           <w:rFonts w:eastAsia="Arial Narrow" w:cstheme="minorHAnsi"/>
@@ -883,7 +938,6 @@
         </w:rPr>
         <w:t>course_z</w:t>
       </w:r>
-      <w:proofErr w:type="spellEnd"/>
       <w:r>
         <w:rPr>
           <w:rFonts w:eastAsia="Arial Narrow" w:cstheme="minorHAnsi"/>
@@ -987,16 +1041,7 @@
           <w:sz w:val="26"/>
           <w:szCs w:val="26"/>
         </w:rPr>
-        <w:t xml:space="preserve"> {{</w:t>
-      </w:r>
-      <w:proofErr w:type="spellStart"/>
-      <w:r>
-        <w:rPr>
-          <w:rFonts w:eastAsia="Arial Narrow" w:cstheme="minorHAnsi"/>
-          <w:sz w:val="26"/>
-          <w:szCs w:val="26"/>
-        </w:rPr>
-        <w:t>form</w:t>
+        <w:t xml:space="preserve"> {{form</w:t>
       </w:r>
       <w:r>
         <w:rPr>
@@ -1014,7 +1059,6 @@
         </w:rPr>
         <w:t>educational</w:t>
       </w:r>
-      <w:proofErr w:type="spellEnd"/>
       <w:r>
         <w:rPr>
           <w:rFonts w:eastAsia="Arial Narrow" w:cstheme="minorHAnsi"/>
@@ -1111,7 +1155,6 @@
         </w:rPr>
         <w:t>{{</w:t>
       </w:r>
-      <w:proofErr w:type="spellStart"/>
       <w:r>
         <w:rPr>
           <w:rFonts w:eastAsia="Arial Narrow" w:cstheme="minorHAnsi"/>
@@ -1120,7 +1163,6 @@
         </w:rPr>
         <w:t>credit</w:t>
       </w:r>
-      <w:proofErr w:type="spellEnd"/>
       <w:r>
         <w:rPr>
           <w:rFonts w:eastAsia="Arial Narrow" w:cstheme="minorHAnsi"/>
@@ -1212,7 +1254,6 @@
         </w:rPr>
         <w:t>{{</w:t>
       </w:r>
-      <w:proofErr w:type="spellStart"/>
       <w:r>
         <w:rPr>
           <w:rFonts w:eastAsia="Arial Narrow" w:cstheme="minorHAnsi"/>
@@ -1222,7 +1263,6 @@
         </w:rPr>
         <w:t>countact</w:t>
       </w:r>
-      <w:proofErr w:type="spellEnd"/>
       <w:r>
         <w:rPr>
           <w:rFonts w:eastAsia="Arial Narrow" w:cstheme="minorHAnsi"/>
@@ -1284,7 +1324,6 @@
         </w:rPr>
         <w:t>{{</w:t>
       </w:r>
-      <w:proofErr w:type="spellStart"/>
       <w:r>
         <w:rPr>
           <w:rFonts w:eastAsia="Arial Narrow" w:cstheme="minorHAnsi"/>
@@ -1293,7 +1332,6 @@
         </w:rPr>
         <w:t>credit</w:t>
       </w:r>
-      <w:proofErr w:type="spellEnd"/>
       <w:r>
         <w:rPr>
           <w:rFonts w:eastAsia="Arial Narrow" w:cstheme="minorHAnsi"/>
@@ -1403,7 +1441,6 @@
         </w:rPr>
         <w:t>z</w:t>
       </w:r>
-      <w:proofErr w:type="gramStart"/>
       <w:r>
         <w:rPr>
           <w:rFonts w:eastAsia="Arial Narrow" w:cstheme="minorHAnsi"/>
@@ -1426,16 +1463,7 @@
           <w:sz w:val="26"/>
           <w:szCs w:val="26"/>
         </w:rPr>
-        <w:t xml:space="preserve"> академических</w:t>
-      </w:r>
-      <w:proofErr w:type="gramEnd"/>
-      <w:r>
-        <w:rPr>
-          <w:rFonts w:eastAsia="Arial Narrow" w:cstheme="minorHAnsi"/>
-          <w:sz w:val="26"/>
-          <w:szCs w:val="26"/>
-        </w:rPr>
-        <w:t xml:space="preserve"> часов</w:t>
+        <w:t xml:space="preserve"> академических часов</w:t>
       </w:r>
       <w:r>
         <w:rPr>
@@ -1461,7 +1489,6 @@
         </w:rPr>
         <w:t xml:space="preserve"> {{</w:t>
       </w:r>
-      <w:proofErr w:type="spellStart"/>
       <w:r>
         <w:rPr>
           <w:rFonts w:eastAsia="Arial Narrow" w:cstheme="minorHAnsi"/>
@@ -1471,7 +1498,6 @@
         </w:rPr>
         <w:t>countact</w:t>
       </w:r>
-      <w:proofErr w:type="spellEnd"/>
       <w:r>
         <w:rPr>
           <w:rFonts w:eastAsia="Arial Narrow" w:cstheme="minorHAnsi"/>
@@ -1782,8 +1808,6 @@
           <w:szCs w:val="26"/>
         </w:rPr>
       </w:pPr>
-      <w:bookmarkStart w:id="0" w:name="_GoBack"/>
-      <w:bookmarkEnd w:id="0"/>
     </w:p>
     <w:sectPr>
       <w:pgSz w:w="11906" w:h="16838"/>
@@ -3510,7 +3534,7 @@
 </file>
 
 <file path=customXml/itemProps1.xml><?xml version="1.0" encoding="utf-8"?>
-<ds:datastoreItem xmlns:ds="http://schemas.openxmlformats.org/officeDocument/2006/customXml" ds:itemID="{01AC6585-8C54-44ED-B705-C963569CA8F5}">
+<ds:datastoreItem xmlns:ds="http://schemas.openxmlformats.org/officeDocument/2006/customXml" ds:itemID="{C853F996-5AE7-481E-ACC1-DA2E46847B46}">
   <ds:schemaRefs>
     <ds:schemaRef ds:uri="http://schemas.openxmlformats.org/officeDocument/2006/bibliography"/>
   </ds:schemaRefs>

</xml_diff>

<commit_message>
fix: filter not correct work, bug with index error
</commit_message>
<xml_diff>
--- a/template.docx
+++ b/template.docx
@@ -584,8 +584,6 @@
         </w:rPr>
         <w:t>code</w:t>
       </w:r>
-      <w:bookmarkStart w:id="0" w:name="_GoBack"/>
-      <w:bookmarkEnd w:id="0"/>
       <w:r>
         <w:rPr>
           <w:rFonts w:eastAsia="Arial Narrow" w:cstheme="minorHAnsi"/>
@@ -1073,7 +1071,7 @@
           <w:sz w:val="26"/>
           <w:szCs w:val="26"/>
         </w:rPr>
-        <w:t xml:space="preserve">.  </w:t>
+        <w:t>.</w:t>
       </w:r>
     </w:p>
     <w:p>
@@ -1463,7 +1461,7 @@
           <w:sz w:val="26"/>
           <w:szCs w:val="26"/>
         </w:rPr>
-        <w:t xml:space="preserve"> академических часов</w:t>
+        <w:t>академических часов</w:t>
       </w:r>
       <w:r>
         <w:rPr>
@@ -1548,14 +1546,8 @@
         </w:rPr>
         <w:t xml:space="preserve"> </w:t>
       </w:r>
-      <w:r>
-        <w:rPr>
-          <w:rFonts w:eastAsia="Arial Narrow" w:cstheme="minorHAnsi"/>
-          <w:sz w:val="26"/>
-          <w:szCs w:val="26"/>
-        </w:rPr>
-        <w:t xml:space="preserve"> </w:t>
-      </w:r>
+      <w:bookmarkStart w:id="0" w:name="_GoBack"/>
+      <w:bookmarkEnd w:id="0"/>
       <w:r>
         <w:rPr>
           <w:rFonts w:eastAsia="Arial Narrow" w:cstheme="minorHAnsi"/>
@@ -3534,7 +3526,7 @@
 </file>
 
 <file path=customXml/itemProps1.xml><?xml version="1.0" encoding="utf-8"?>
-<ds:datastoreItem xmlns:ds="http://schemas.openxmlformats.org/officeDocument/2006/customXml" ds:itemID="{C853F996-5AE7-481E-ACC1-DA2E46847B46}">
+<ds:datastoreItem xmlns:ds="http://schemas.openxmlformats.org/officeDocument/2006/customXml" ds:itemID="{FAF5CF9A-EFD1-46DB-A589-481ECEF2F1BC}">
   <ds:schemaRefs>
     <ds:schemaRef ds:uri="http://schemas.openxmlformats.org/officeDocument/2006/bibliography"/>
   </ds:schemaRefs>

</xml_diff>